<commit_message>
beter definitie van de nauwkeurigheid
</commit_message>
<xml_diff>
--- a/Planning/COMPUTER VISION PLANNING.docx
+++ b/Planning/COMPUTER VISION PLANNING.docx
@@ -1475,6 +1475,14 @@
     </w:p>
     <w:sdt>
       <w:sdtPr>
+        <w:rPr>
+          <w:rFonts w:ascii="Arial" w:eastAsia="Arial" w:hAnsi="Arial" w:cs="Arial"/>
+          <w:color w:val="595959"/>
+          <w:kern w:val="2"/>
+          <w:sz w:val="24"/>
+          <w:szCs w:val="24"/>
+          <w14:ligatures w14:val="standardContextual"/>
+        </w:rPr>
         <w:id w:val="1273053699"/>
         <w:docPartObj>
           <w:docPartGallery w:val="Table of Contents"/>
@@ -1483,14 +1491,8 @@
       </w:sdtPr>
       <w:sdtEndPr>
         <w:rPr>
-          <w:rFonts w:ascii="Arial" w:eastAsia="Arial" w:hAnsi="Arial" w:cs="Arial"/>
           <w:b/>
           <w:bCs/>
-          <w:color w:val="595959"/>
-          <w:kern w:val="2"/>
-          <w:sz w:val="24"/>
-          <w:szCs w:val="24"/>
-          <w14:ligatures w14:val="standardContextual"/>
         </w:rPr>
       </w:sdtEndPr>
       <w:sdtContent>
@@ -2694,7 +2696,10 @@
         <w:t>True Positive</w:t>
       </w:r>
       <w:r>
-        <w:t xml:space="preserve">: In het plaatje komt een bootbreuk voor die met een rode vierkante wordt gemarkeerd. </w:t>
+        <w:t xml:space="preserve">: In het plaatje komt een bootbreuk voor </w:t>
+      </w:r>
+      <w:r>
+        <w:t>en het model geef een 0 als er wel een botbreuk in zit.</w:t>
       </w:r>
     </w:p>
     <w:p>
@@ -2712,7 +2717,10 @@
         <w:t>False Positive</w:t>
       </w:r>
       <w:r>
-        <w:t xml:space="preserve">: In het plaatje wordt iets vergelijkbaars met een bootbreuk met een rode vierkante gemarkeerd, maar in het werkelijkheid zit er geen bootbreuk. </w:t>
+        <w:t>: In het plaatje wordt iets vergelijkbaars met een bootbreuk</w:t>
+      </w:r>
+      <w:r>
+        <w:t xml:space="preserve"> en de botbreuk geeft een 0 aan.</w:t>
       </w:r>
     </w:p>
     <w:p>
@@ -2730,7 +2738,13 @@
         <w:t>True Negative</w:t>
       </w:r>
       <w:r>
-        <w:t xml:space="preserve">: Er zit geen bootbreuk in het plaatje en er wordt geen rode vierkante weergegeven. </w:t>
+        <w:t xml:space="preserve">: Er zit geen bootbreuk in het plaatje en er wordt </w:t>
+      </w:r>
+      <w:r>
+        <w:t>een 1 als output verwacht</w:t>
+      </w:r>
+      <w:r>
+        <w:t xml:space="preserve"> </w:t>
       </w:r>
     </w:p>
     <w:p>
@@ -2748,24 +2762,19 @@
         <w:t>False Negative</w:t>
       </w:r>
       <w:r>
-        <w:t xml:space="preserve">: Er zit geen bootbreuk in het plaatje maar er wordt een vierkante weergegeven. </w:t>
+        <w:t xml:space="preserve">: Er zit geen bootbreuk in het plaatje </w:t>
+      </w:r>
+      <w:r>
+        <w:t>maar het model geeft aan dat er een breuk in zit.</w:t>
       </w:r>
     </w:p>
     <w:p>
-      <w:pPr>
-        <w:pStyle w:val="Lijstalinea"/>
-        <w:numPr>
-          <w:ilvl w:val="0"/>
-          <w:numId w:val="4"/>
-        </w:numPr>
-      </w:pPr>
-      <w:r>
-        <w:rPr>
-          <w:u w:val="single" w:color="595959"/>
-        </w:rPr>
-        <w:t>Validation and training loss</w:t>
+      <w:r>
+        <w:t>De reden waarom er een 0 wordt verwacht komt doordat tensorflow de custom dataset laad op basis van de subdirectory positie. Bij de aangemaakte subsets is de volgorde altijd  “fracture” en “no_fracture”. Ik heb het zo willen laten omdat het makkelijker voor mij is in verband met de naamgeving van de aangemaakte mappen.</w:t>
       </w:r>
     </w:p>
+    <w:p/>
+    <w:p/>
     <w:p>
       <w:r>
         <w:br w:type="page"/>
@@ -5389,6 +5398,47 @@
       <w:u w:val="single"/>
     </w:rPr>
   </w:style>
+  <w:style w:type="paragraph" w:styleId="Voetnoottekst">
+    <w:name w:val="footnote text"/>
+    <w:basedOn w:val="Standaard"/>
+    <w:link w:val="VoetnoottekstChar"/>
+    <w:uiPriority w:val="99"/>
+    <w:semiHidden/>
+    <w:unhideWhenUsed/>
+    <w:rsid w:val="006E5E52"/>
+    <w:pPr>
+      <w:spacing w:after="0" w:line="240" w:lineRule="auto"/>
+    </w:pPr>
+    <w:rPr>
+      <w:sz w:val="20"/>
+      <w:szCs w:val="20"/>
+    </w:rPr>
+  </w:style>
+  <w:style w:type="character" w:customStyle="1" w:styleId="VoetnoottekstChar">
+    <w:name w:val="Voetnoottekst Char"/>
+    <w:basedOn w:val="Standaardalinea-lettertype"/>
+    <w:link w:val="Voetnoottekst"/>
+    <w:uiPriority w:val="99"/>
+    <w:semiHidden/>
+    <w:rsid w:val="006E5E52"/>
+    <w:rPr>
+      <w:rFonts w:ascii="Arial" w:eastAsia="Arial" w:hAnsi="Arial" w:cs="Arial"/>
+      <w:color w:val="595959"/>
+      <w:sz w:val="20"/>
+      <w:szCs w:val="20"/>
+    </w:rPr>
+  </w:style>
+  <w:style w:type="character" w:styleId="Voetnootmarkering">
+    <w:name w:val="footnote reference"/>
+    <w:basedOn w:val="Standaardalinea-lettertype"/>
+    <w:uiPriority w:val="99"/>
+    <w:semiHidden/>
+    <w:unhideWhenUsed/>
+    <w:rsid w:val="006E5E52"/>
+    <w:rPr>
+      <w:vertAlign w:val="superscript"/>
+    </w:rPr>
+  </w:style>
 </w:styles>
 </file>
 

</xml_diff>